<commit_message>
* archived ETCE SS23 + created ETCE SS24 * prepared some of the slides and exercise for ETCE SS24
</commit_message>
<xml_diff>
--- a/Emerging-Technologies-for-the-Circular-Economy/Exercises/E01-Inital-MC-Knowledgetest.docx
+++ b/Emerging-Technologies-for-the-Circular-Economy/Exercises/E01-Inital-MC-Knowledgetest.docx
@@ -55,19 +55,20 @@
                           </a:xfrm>
                         </wpg:grpSpPr>
                         <wps:wsp>
+                          <wps:cNvPr id="2" name=""/>
                           <wps:cNvSpPr/>
                           <wps:spPr>
                             <a:xfrm>
-                              <a:off x="4861080" y="0"/>
-                              <a:ext cx="524520" cy="11593080"/>
+                              <a:off x="4861440" y="0"/>
+                              <a:ext cx="523800" cy="11593080"/>
                             </a:xfrm>
                             <a:custGeom>
                               <a:avLst/>
                               <a:gdLst>
-                                <a:gd name="textAreaLeft" fmla="*/ 0 w 297360"/>
-                                <a:gd name="textAreaRight" fmla="*/ 298080 w 297360"/>
+                                <a:gd name="textAreaLeft" fmla="*/ 0 w 297000"/>
+                                <a:gd name="textAreaRight" fmla="*/ 298080 w 297000"/>
                                 <a:gd name="textAreaTop" fmla="*/ 0 h 6572520"/>
-                                <a:gd name="textAreaBottom" fmla="*/ 6573240 h 6572520"/>
+                                <a:gd name="textAreaBottom" fmla="*/ 6573600 h 6572520"/>
                               </a:gdLst>
                               <a:ahLst/>
                               <a:rect l="textAreaLeft" t="textAreaTop" r="textAreaRight" b="textAreaBottom"/>
@@ -108,7 +109,7 @@
                         </wps:wsp>
                         <pic:pic xmlns:pic="http://schemas.openxmlformats.org/drawingml/2006/picture">
                           <pic:nvPicPr>
-                            <pic:cNvPr id="0" name="Picture 2731" descr=""/>
+                            <pic:cNvPr id="3" name="Picture 2731" descr=""/>
                             <pic:cNvPicPr/>
                           </pic:nvPicPr>
                           <pic:blipFill>
@@ -240,54 +241,7 @@
           <w:szCs w:val="22"/>
           <w:lang w:val="de-DE" w:eastAsia="zh-CN" w:bidi="ar-SA"/>
         </w:rPr>
-        <w:t>17</w:t>
-      </w:r>
-      <w:r>
-        <w:rPr>
-          <w:b w:val="false"/>
-          <w:bCs w:val="false"/>
-          <w:lang w:val="de-DE"/>
-        </w:rPr>
-        <w:t>.04.202</w:t>
-      </w:r>
-      <w:r>
-        <w:rPr>
-          <w:b w:val="false"/>
-          <w:bCs w:val="false"/>
-          <w:lang w:val="de-DE"/>
-        </w:rPr>
-        <w:t>3</w:t>
-      </w:r>
-    </w:p>
-    <w:p>
-      <w:pPr>
-        <w:pStyle w:val="Normal"/>
-        <w:tabs>
-          <w:tab w:val="clear" w:pos="720"/>
-          <w:tab w:val="left" w:pos="567" w:leader="none"/>
-        </w:tabs>
-        <w:spacing w:lineRule="exact" w:line="340" w:before="0" w:after="120"/>
-        <w:jc w:val="left"/>
-        <w:rPr>
-          <w:b/>
-          <w:bCs/>
-        </w:rPr>
-      </w:pPr>
-      <w:r>
-        <w:rPr>
-          <w:b/>
-          <w:bCs/>
-          <w:lang w:val="de-DE"/>
-        </w:rPr>
-        <w:t xml:space="preserve">Deadline: </w:t>
-      </w:r>
-      <w:r>
-        <w:rPr>
-          <w:b w:val="false"/>
-          <w:bCs w:val="false"/>
-          <w:lang w:val="de-DE"/>
-        </w:rPr>
-        <w:t>24.04.202</w:t>
+        <w:t>1</w:t>
       </w:r>
       <w:r>
         <w:rPr>
@@ -300,7 +254,83 @@
           <w:szCs w:val="22"/>
           <w:lang w:val="de-DE" w:eastAsia="zh-CN" w:bidi="ar-SA"/>
         </w:rPr>
-        <w:t>3</w:t>
+        <w:t>5</w:t>
+      </w:r>
+      <w:r>
+        <w:rPr>
+          <w:b w:val="false"/>
+          <w:bCs w:val="false"/>
+          <w:lang w:val="de-DE"/>
+        </w:rPr>
+        <w:t>.04.202</w:t>
+      </w:r>
+      <w:r>
+        <w:rPr>
+          <w:b w:val="false"/>
+          <w:bCs w:val="false"/>
+          <w:lang w:val="de-DE"/>
+        </w:rPr>
+        <w:t>4</w:t>
+      </w:r>
+    </w:p>
+    <w:p>
+      <w:pPr>
+        <w:pStyle w:val="Normal"/>
+        <w:tabs>
+          <w:tab w:val="clear" w:pos="720"/>
+          <w:tab w:val="left" w:pos="567" w:leader="none"/>
+        </w:tabs>
+        <w:spacing w:lineRule="exact" w:line="340" w:before="0" w:after="120"/>
+        <w:jc w:val="left"/>
+        <w:rPr>
+          <w:b/>
+          <w:bCs/>
+        </w:rPr>
+      </w:pPr>
+      <w:r>
+        <w:rPr>
+          <w:b/>
+          <w:bCs/>
+          <w:lang w:val="de-DE"/>
+        </w:rPr>
+        <w:t xml:space="preserve">Deadline: </w:t>
+      </w:r>
+      <w:r>
+        <w:rPr>
+          <w:b w:val="false"/>
+          <w:bCs w:val="false"/>
+          <w:lang w:val="de-DE"/>
+        </w:rPr>
+        <w:t>2</w:t>
+      </w:r>
+      <w:r>
+        <w:rPr>
+          <w:b w:val="false"/>
+          <w:bCs w:val="false"/>
+          <w:lang w:val="de-DE"/>
+        </w:rPr>
+        <w:t>2</w:t>
+      </w:r>
+      <w:r>
+        <w:rPr>
+          <w:b w:val="false"/>
+          <w:bCs w:val="false"/>
+          <w:lang w:val="de-DE"/>
+        </w:rPr>
+        <w:t>.04.202</w:t>
+      </w:r>
+      <w:r>
+        <w:rPr>
+          <w:rFonts w:eastAsia="宋体" w:cs="" w:cstheme="minorBidi" w:eastAsiaTheme="minorEastAsia"/>
+          <w:b w:val="false"/>
+          <w:bCs w:val="false"/>
+          <w:color w:val="auto"/>
+          <w:kern w:val="0"/>
+          <w:sz w:val="22"/>
+          <w:szCs w:val="22"/>
+          <w:lang w:val="de-DE" w:eastAsia="zh-CN" w:bidi="ar-SA"/>
+        </w:rPr>
+        <w:t>4</w:t>
       </w:r>
       <w:r>
         <w:rPr>
@@ -361,7 +391,7 @@
           <w:tab w:val="left" w:pos="567" w:leader="none"/>
         </w:tabs>
         <w:spacing w:lineRule="exact" w:line="340" w:before="0" w:after="120"/>
-        <w:ind w:left="720" w:hanging="0"/>
+        <w:ind w:hanging="0" w:left="720"/>
         <w:jc w:val="left"/>
         <w:rPr>
           <w:u w:val="single"/>
@@ -387,7 +417,7 @@
           <w:tab w:val="left" w:pos="567" w:leader="none"/>
         </w:tabs>
         <w:spacing w:lineRule="exact" w:line="340" w:before="0" w:after="120"/>
-        <w:ind w:left="1440" w:hanging="360"/>
+        <w:ind w:hanging="360" w:left="1440"/>
         <w:jc w:val="left"/>
         <w:rPr>
           <w:lang w:val="de-DE" w:eastAsia="de-DE"/>
@@ -397,7 +427,7 @@
         <w:rPr>
           <w:lang w:val="de-DE" w:eastAsia="de-DE"/>
         </w:rPr>
-        <w:t>Students from Göttingen → Check ILIAS</w:t>
+        <w:t xml:space="preserve">This multiple-choice quiz tests your prior knowledge of the topics that we will discuss during the course. </w:t>
       </w:r>
     </w:p>
     <w:p>
@@ -412,7 +442,7 @@
           <w:tab w:val="left" w:pos="567" w:leader="none"/>
         </w:tabs>
         <w:spacing w:lineRule="exact" w:line="340" w:before="0" w:after="120"/>
-        <w:ind w:left="1440" w:hanging="360"/>
+        <w:ind w:hanging="360" w:left="1440"/>
         <w:jc w:val="left"/>
         <w:rPr>
           <w:lang w:val="de-DE" w:eastAsia="de-DE"/>
@@ -422,18 +452,124 @@
         <w:rPr>
           <w:lang w:val="de-DE" w:eastAsia="de-DE"/>
         </w:rPr>
-        <w:t>Students from TU Clausthal → Check MOODLE</w:t>
+        <w:t>You should at least answer half the questions correctly. If not, you might lack the vital knowledge to pass the course.</w:t>
       </w:r>
     </w:p>
     <w:p>
       <w:pPr>
         <w:pStyle w:val="Normal"/>
+        <w:numPr>
+          <w:ilvl w:val="0"/>
+          <w:numId w:val="2"/>
+        </w:numPr>
         <w:tabs>
           <w:tab w:val="clear" w:pos="720"/>
           <w:tab w:val="left" w:pos="567" w:leader="none"/>
         </w:tabs>
+        <w:spacing w:lineRule="exact" w:line="340" w:before="0" w:after="120"/>
+        <w:ind w:hanging="360" w:left="1440"/>
+        <w:jc w:val="left"/>
+        <w:rPr>
+          <w:lang w:val="de-DE" w:eastAsia="de-DE"/>
+        </w:rPr>
+      </w:pPr>
+      <w:r>
+        <w:rPr>
+          <w:lang w:val="de-DE" w:eastAsia="de-DE"/>
+        </w:rPr>
+        <w:t>The quiz is anonymous – we do not track your answers, how many points you get, etc. It is supposed to give you an understanding of the prior knowledge we expect from course participants.</w:t>
+      </w:r>
+    </w:p>
+    <w:p>
+      <w:pPr>
+        <w:pStyle w:val="Normal"/>
+        <w:numPr>
+          <w:ilvl w:val="0"/>
+          <w:numId w:val="2"/>
+        </w:numPr>
+        <w:tabs>
+          <w:tab w:val="clear" w:pos="720"/>
+          <w:tab w:val="left" w:pos="567" w:leader="none"/>
+        </w:tabs>
+        <w:spacing w:lineRule="exact" w:line="340" w:before="0" w:after="120"/>
+        <w:ind w:hanging="360" w:left="1440"/>
+        <w:jc w:val="left"/>
+        <w:rPr>
+          <w:lang w:val="de-DE" w:eastAsia="de-DE"/>
+        </w:rPr>
+      </w:pPr>
+      <w:r>
+        <w:rPr>
+          <w:lang w:val="de-DE" w:eastAsia="de-DE"/>
+        </w:rPr>
+        <w:t xml:space="preserve">The quiz is available online: </w:t>
+      </w:r>
+      <w:r>
+        <w:fldChar w:fldCharType="begin"/>
+      </w:r>
+      <w:r>
+        <w:rPr>
+          <w:rStyle w:val="Hyperlink"/>
+          <w:lang w:val="de-DE" w:eastAsia="de-DE"/>
+        </w:rPr>
+        <w:instrText xml:space="preserve"> HYPERLINK "https://etce.etce-lab.de/" \l "/id/6527c3a5e72d6c32787e2b48"</w:instrText>
+      </w:r>
+      <w:r>
+        <w:rPr>
+          <w:rStyle w:val="Hyperlink"/>
+          <w:lang w:val="de-DE" w:eastAsia="de-DE"/>
+        </w:rPr>
+        <w:fldChar w:fldCharType="separate"/>
+      </w:r>
+      <w:r>
+        <w:rPr>
+          <w:rStyle w:val="Hyperlink"/>
+          <w:lang w:val="de-DE" w:eastAsia="de-DE"/>
+        </w:rPr>
+        <w:t>Link</w:t>
+      </w:r>
+      <w:r>
+        <w:rPr>
+          <w:rStyle w:val="Hyperlink"/>
+          <w:lang w:val="de-DE" w:eastAsia="de-DE"/>
+        </w:rPr>
+        <w:fldChar w:fldCharType="end"/>
+      </w:r>
+    </w:p>
+    <w:p>
+      <w:pPr>
+        <w:pStyle w:val="Normal"/>
+        <w:numPr>
+          <w:ilvl w:val="0"/>
+          <w:numId w:val="2"/>
+        </w:numPr>
+        <w:tabs>
+          <w:tab w:val="clear" w:pos="720"/>
+          <w:tab w:val="left" w:pos="567" w:leader="none"/>
+        </w:tabs>
+        <w:spacing w:lineRule="exact" w:line="340" w:before="0" w:after="120"/>
+        <w:ind w:hanging="360" w:left="1440"/>
+        <w:jc w:val="left"/>
+        <w:rPr>
+          <w:lang w:val="de-DE" w:eastAsia="de-DE"/>
+        </w:rPr>
+      </w:pPr>
+      <w:r>
+        <w:rPr>
+          <w:lang w:val="de-DE" w:eastAsia="de-DE"/>
+        </w:rPr>
+        <w:t>You will receive immediate feedback.</w:t>
+      </w:r>
+    </w:p>
+    <w:p>
+      <w:pPr>
+        <w:pStyle w:val="Normal"/>
+        <w:tabs>
+          <w:tab w:val="clear" w:pos="720"/>
+          <w:tab w:val="left" w:pos="567" w:leader="none"/>
+        </w:tabs>
         <w:spacing w:lineRule="auto" w:line="300"/>
-        <w:ind w:left="720" w:hanging="0"/>
+        <w:ind w:hanging="0" w:left="720"/>
         <w:rPr>
           <w:lang w:val="de-DE"/>
         </w:rPr>
@@ -466,7 +602,7 @@
       <w:hyperlink r:id="rId4">
         <w:r>
           <w:rPr>
-            <w:rStyle w:val="InternetLink"/>
+            <w:rStyle w:val="Hyperlink"/>
             <w:b/>
             <w:bCs/>
             <w:lang w:val="de-DE"/>
@@ -483,7 +619,7 @@
           <w:tab w:val="left" w:pos="567" w:leader="none"/>
         </w:tabs>
         <w:spacing w:lineRule="auto" w:line="300"/>
-        <w:ind w:left="720" w:hanging="0"/>
+        <w:ind w:hanging="0" w:left="720"/>
         <w:rPr>
           <w:lang w:val="de-DE"/>
         </w:rPr>
@@ -502,7 +638,7 @@
           <w:tab w:val="left" w:pos="567" w:leader="none"/>
         </w:tabs>
         <w:spacing w:lineRule="auto" w:line="300" w:before="120" w:after="120"/>
-        <w:ind w:left="720" w:hanging="0"/>
+        <w:ind w:hanging="0" w:left="720"/>
         <w:rPr>
           <w:lang w:val="de-DE"/>
         </w:rPr>
@@ -538,7 +674,7 @@
     <w:pPr>
       <w:pStyle w:val="Footer"/>
       <w:spacing w:before="120" w:after="0"/>
-      <w:ind w:right="360" w:hanging="0"/>
+      <w:ind w:hanging="0" w:right="360"/>
       <w:rPr/>
     </w:pPr>
     <w:r>
@@ -557,7 +693,7 @@
               <wp:extent cx="15240" cy="15240"/>
               <wp:effectExtent l="0" t="0" r="0" b="0"/>
               <wp:wrapNone/>
-              <wp:docPr id="4" name="Frame1"/>
+              <wp:docPr id="6" name="Frame1"/>
               <a:graphic xmlns:a="http://schemas.openxmlformats.org/drawingml/2006/main">
                 <a:graphicData uri="http://schemas.microsoft.com/office/word/2010/wordprocessingShape">
                   <wps:wsp>
@@ -704,7 +840,7 @@
           <wp:extent cx="2445385" cy="318770"/>
           <wp:effectExtent l="0" t="0" r="0" b="0"/>
           <wp:wrapNone/>
-          <wp:docPr id="6" name="Picture 1" descr=""/>
+          <wp:docPr id="7" name="Picture 1" descr=""/>
           <wp:cNvGraphicFramePr>
             <a:graphicFrameLocks xmlns:a="http://schemas.openxmlformats.org/drawingml/2006/main" noChangeAspect="1"/>
           </wp:cNvGraphicFramePr>
@@ -712,7 +848,7 @@
             <a:graphicData uri="http://schemas.openxmlformats.org/drawingml/2006/picture">
               <pic:pic xmlns:pic="http://schemas.openxmlformats.org/drawingml/2006/picture">
                 <pic:nvPicPr>
-                  <pic:cNvPr id="6" name="Picture 1" descr=""/>
+                  <pic:cNvPr id="7" name="Picture 1" descr=""/>
                   <pic:cNvPicPr>
                     <a:picLocks noChangeAspect="1" noChangeArrowheads="1"/>
                   </pic:cNvPicPr>
@@ -753,7 +889,7 @@
     <w:r>
       <w:rPr/>
       <w:drawing>
-        <wp:anchor behindDoc="1" distT="0" distB="0" distL="0" distR="0" simplePos="0" locked="0" layoutInCell="0" allowOverlap="1" relativeHeight="3">
+        <wp:anchor behindDoc="1" distT="0" distB="0" distL="0" distR="0" simplePos="0" locked="0" layoutInCell="1" allowOverlap="1" relativeHeight="3">
           <wp:simplePos x="0" y="0"/>
           <wp:positionH relativeFrom="column">
             <wp:posOffset>-540385</wp:posOffset>
@@ -764,7 +900,7 @@
           <wp:extent cx="3228975" cy="421005"/>
           <wp:effectExtent l="0" t="0" r="0" b="0"/>
           <wp:wrapNone/>
-          <wp:docPr id="7" name="Picture 474" descr=""/>
+          <wp:docPr id="8" name="Picture 474" descr=""/>
           <wp:cNvGraphicFramePr>
             <a:graphicFrameLocks xmlns:a="http://schemas.openxmlformats.org/drawingml/2006/main" noChangeAspect="1"/>
           </wp:cNvGraphicFramePr>
@@ -772,7 +908,7 @@
             <a:graphicData uri="http://schemas.openxmlformats.org/drawingml/2006/picture">
               <pic:pic xmlns:pic="http://schemas.openxmlformats.org/drawingml/2006/picture">
                 <pic:nvPicPr>
-                  <pic:cNvPr id="7" name="Picture 474" descr=""/>
+                  <pic:cNvPr id="8" name="Picture 474" descr=""/>
                   <pic:cNvPicPr>
                     <a:picLocks noChangeAspect="1" noChangeArrowheads="1"/>
                   </pic:cNvPicPr>
@@ -832,15 +968,15 @@
           <wp:wrapTight wrapText="bothSides">
             <wp:wrapPolygon edited="0">
               <wp:start x="-4" y="0"/>
-              <wp:lineTo x="-4" y="20806"/>
-              <wp:lineTo x="21469" y="20806"/>
-              <wp:lineTo x="21469" y="8963"/>
-              <wp:lineTo x="4143" y="8963"/>
-              <wp:lineTo x="4143" y="0"/>
+              <wp:lineTo x="-4" y="20783"/>
+              <wp:lineTo x="21465" y="20783"/>
+              <wp:lineTo x="21465" y="8939"/>
+              <wp:lineTo x="4138" y="8939"/>
+              <wp:lineTo x="4138" y="0"/>
               <wp:lineTo x="-4" y="0"/>
             </wp:wrapPolygon>
           </wp:wrapTight>
-          <wp:docPr id="2" name="Picture 5" descr=""/>
+          <wp:docPr id="4" name="Picture 5" descr=""/>
           <wp:cNvGraphicFramePr>
             <a:graphicFrameLocks xmlns:a="http://schemas.openxmlformats.org/drawingml/2006/main" noChangeAspect="1"/>
           </wp:cNvGraphicFramePr>
@@ -848,7 +984,7 @@
             <a:graphicData uri="http://schemas.openxmlformats.org/drawingml/2006/picture">
               <pic:pic xmlns:pic="http://schemas.openxmlformats.org/drawingml/2006/picture">
                 <pic:nvPicPr>
-                  <pic:cNvPr id="2" name="Picture 5" descr=""/>
+                  <pic:cNvPr id="4" name="Picture 5" descr=""/>
                   <pic:cNvPicPr>
                     <a:picLocks noChangeAspect="1" noChangeArrowheads="1"/>
                   </pic:cNvPicPr>
@@ -906,15 +1042,15 @@
           <wp:wrapTight wrapText="bothSides">
             <wp:wrapPolygon edited="0">
               <wp:start x="-4" y="0"/>
-              <wp:lineTo x="-4" y="21108"/>
-              <wp:lineTo x="21495" y="21108"/>
-              <wp:lineTo x="21495" y="9381"/>
-              <wp:lineTo x="4143" y="7128"/>
-              <wp:lineTo x="4143" y="0"/>
+              <wp:lineTo x="-4" y="21085"/>
+              <wp:lineTo x="21491" y="21085"/>
+              <wp:lineTo x="21491" y="9358"/>
+              <wp:lineTo x="4138" y="7105"/>
+              <wp:lineTo x="4138" y="0"/>
               <wp:lineTo x="-4" y="0"/>
             </wp:wrapPolygon>
           </wp:wrapTight>
-          <wp:docPr id="3" name="Picture 469" descr=""/>
+          <wp:docPr id="5" name="Picture 469" descr=""/>
           <wp:cNvGraphicFramePr>
             <a:graphicFrameLocks xmlns:a="http://schemas.openxmlformats.org/drawingml/2006/main" noChangeAspect="1"/>
           </wp:cNvGraphicFramePr>
@@ -922,7 +1058,7 @@
             <a:graphicData uri="http://schemas.openxmlformats.org/drawingml/2006/picture">
               <pic:pic xmlns:pic="http://schemas.openxmlformats.org/drawingml/2006/picture">
                 <pic:nvPicPr>
-                  <pic:cNvPr id="3" name="Picture 469" descr=""/>
+                  <pic:cNvPr id="5" name="Picture 469" descr=""/>
                   <pic:cNvPicPr>
                     <a:picLocks noChangeAspect="1" noChangeArrowheads="1"/>
                   </pic:cNvPicPr>
@@ -1663,7 +1799,7 @@
       <w:rFonts w:ascii="Cambria" w:hAnsi="Cambria" w:eastAsia="宋体" w:cs="" w:asciiTheme="majorHAnsi" w:cstheme="majorBidi" w:eastAsiaTheme="majorEastAsia" w:hAnsiTheme="majorHAnsi"/>
       <w:b/>
       <w:bCs/>
-      <w:color w:val="365F91" w:themeColor="accent1" w:themeShade="bf"/>
+      <w:color w:themeColor="accent1" w:themeShade="bf" w:val="365F91"/>
       <w:sz w:val="28"/>
       <w:szCs w:val="28"/>
     </w:rPr>
@@ -1756,7 +1892,7 @@
     </w:pPr>
     <w:rPr>
       <w:rFonts w:ascii="Cambria" w:hAnsi="Cambria" w:eastAsia="宋体" w:cs="" w:asciiTheme="majorHAnsi" w:cstheme="majorBidi" w:eastAsiaTheme="majorEastAsia" w:hAnsiTheme="majorHAnsi"/>
-      <w:color w:val="243F60" w:themeColor="accent1" w:themeShade="7f"/>
+      <w:color w:themeColor="accent1" w:themeShade="7f" w:val="243F60"/>
     </w:rPr>
   </w:style>
   <w:style w:type="paragraph" w:styleId="Heading6">
@@ -1780,7 +1916,7 @@
     </w:pPr>
     <w:rPr>
       <w:rFonts w:ascii="Cambria" w:hAnsi="Cambria" w:eastAsia="宋体" w:cs="" w:asciiTheme="majorHAnsi" w:cstheme="majorBidi" w:eastAsiaTheme="majorEastAsia" w:hAnsiTheme="majorHAnsi"/>
-      <w:color w:val="243F60" w:themeColor="accent1" w:themeShade="7f"/>
+      <w:color w:themeColor="accent1" w:themeShade="7f" w:val="243F60"/>
     </w:rPr>
   </w:style>
   <w:style w:type="paragraph" w:styleId="Heading7">
@@ -1806,7 +1942,7 @@
       <w:rFonts w:ascii="Cambria" w:hAnsi="Cambria" w:eastAsia="宋体" w:cs="" w:asciiTheme="majorHAnsi" w:cstheme="majorBidi" w:eastAsiaTheme="majorEastAsia" w:hAnsiTheme="majorHAnsi"/>
       <w:i/>
       <w:iCs/>
-      <w:color w:val="243F60" w:themeColor="accent1" w:themeShade="7f"/>
+      <w:color w:themeColor="accent1" w:themeShade="7f" w:val="243F60"/>
     </w:rPr>
   </w:style>
   <w:style w:type="paragraph" w:styleId="Heading8">
@@ -1830,7 +1966,7 @@
     </w:pPr>
     <w:rPr>
       <w:rFonts w:ascii="Cambria" w:hAnsi="Cambria" w:eastAsia="宋体" w:cs="" w:asciiTheme="majorHAnsi" w:cstheme="majorBidi" w:eastAsiaTheme="majorEastAsia" w:hAnsiTheme="majorHAnsi"/>
-      <w:color w:val="272727" w:themeColor="text1" w:themeTint="d8"/>
+      <w:color w:themeColor="text1" w:themeTint="d8" w:val="272727"/>
       <w:sz w:val="21"/>
       <w:szCs w:val="21"/>
     </w:rPr>
@@ -1858,7 +1994,7 @@
       <w:rFonts w:ascii="Cambria" w:hAnsi="Cambria" w:eastAsia="宋体" w:cs="" w:asciiTheme="majorHAnsi" w:cstheme="majorBidi" w:eastAsiaTheme="majorEastAsia" w:hAnsiTheme="majorHAnsi"/>
       <w:i/>
       <w:iCs/>
-      <w:color w:val="272727" w:themeColor="text1" w:themeTint="d8"/>
+      <w:color w:themeColor="text1" w:themeTint="d8" w:val="272727"/>
       <w:sz w:val="21"/>
       <w:szCs w:val="21"/>
     </w:rPr>
@@ -1930,14 +2066,14 @@
       <w:lang w:val="en-GB" w:eastAsia="de-DE"/>
     </w:rPr>
   </w:style>
-  <w:style w:type="character" w:styleId="InternetLink">
+  <w:style w:type="character" w:styleId="Hyperlink">
     <w:name w:val="Hyperlink"/>
     <w:basedOn w:val="DefaultParagraphFont"/>
     <w:uiPriority w:val="99"/>
     <w:unhideWhenUsed/>
     <w:rsid w:val="0046463e"/>
     <w:rPr>
-      <w:color w:val="0000FF" w:themeColor="hyperlink"/>
+      <w:color w:themeColor="hyperlink" w:val="0000FF"/>
       <w:u w:val="single"/>
     </w:rPr>
   </w:style>
@@ -1951,7 +2087,7 @@
       <w:rFonts w:ascii="Cambria" w:hAnsi="Cambria" w:eastAsia="宋体" w:cs="" w:asciiTheme="majorHAnsi" w:cstheme="majorBidi" w:eastAsiaTheme="majorEastAsia" w:hAnsiTheme="majorHAnsi"/>
       <w:b/>
       <w:bCs/>
-      <w:color w:val="365F91" w:themeColor="accent1" w:themeShade="bf"/>
+      <w:color w:themeColor="accent1" w:themeShade="bf" w:val="365F91"/>
       <w:sz w:val="28"/>
       <w:szCs w:val="28"/>
     </w:rPr>
@@ -1964,7 +2100,7 @@
     <w:rsid w:val="001d4ac8"/>
     <w:rPr>
       <w:rFonts w:ascii="Cambria" w:hAnsi="Cambria" w:eastAsia="宋体" w:cs="" w:asciiTheme="majorHAnsi" w:cstheme="majorBidi" w:eastAsiaTheme="majorEastAsia" w:hAnsiTheme="majorHAnsi"/>
-      <w:color w:val="243F60" w:themeColor="accent1" w:themeShade="7f"/>
+      <w:color w:themeColor="accent1" w:themeShade="7f" w:val="243F60"/>
     </w:rPr>
   </w:style>
   <w:style w:type="character" w:styleId="Berschrift3Zchn" w:customStyle="1">
@@ -2035,7 +2171,7 @@
       <w:vertAlign w:val="superscript"/>
     </w:rPr>
   </w:style>
-  <w:style w:type="character" w:styleId="EndnoteAnchor">
+  <w:style w:type="character" w:styleId="EndnoteReference">
     <w:name w:val="Endnote Reference"/>
     <w:rPr>
       <w:vertAlign w:val="superscript"/>
@@ -2063,7 +2199,7 @@
       <w:vertAlign w:val="superscript"/>
     </w:rPr>
   </w:style>
-  <w:style w:type="character" w:styleId="FootnoteAnchor">
+  <w:style w:type="character" w:styleId="FootnoteReference">
     <w:name w:val="Footnote Reference"/>
     <w:rPr>
       <w:vertAlign w:val="superscript"/>
@@ -2099,7 +2235,7 @@
       <w:szCs w:val="24"/>
     </w:rPr>
   </w:style>
-  <w:style w:type="character" w:styleId="VisitedInternetLink">
+  <w:style w:type="character" w:styleId="FollowedHyperlink">
     <w:name w:val="FollowedHyperlink"/>
     <w:basedOn w:val="DefaultParagraphFont"/>
     <w:uiPriority w:val="99"/>
@@ -2107,7 +2243,7 @@
     <w:unhideWhenUsed/>
     <w:rsid w:val="004c2549"/>
     <w:rPr>
-      <w:color w:val="800080" w:themeColor="followedHyperlink"/>
+      <w:color w:themeColor="followedHyperlink" w:val="800080"/>
       <w:u w:val="single"/>
     </w:rPr>
   </w:style>
@@ -2180,7 +2316,7 @@
     <w:rsid w:val="00bd2196"/>
     <w:rPr>
       <w:rFonts w:ascii="Cambria" w:hAnsi="Cambria" w:eastAsia="宋体" w:cs="" w:asciiTheme="majorHAnsi" w:cstheme="majorBidi" w:eastAsiaTheme="majorEastAsia" w:hAnsiTheme="majorHAnsi"/>
-      <w:color w:val="243F60" w:themeColor="accent1" w:themeShade="7f"/>
+      <w:color w:themeColor="accent1" w:themeShade="7f" w:val="243F60"/>
     </w:rPr>
   </w:style>
   <w:style w:type="character" w:styleId="Berschrift7Zchn" w:customStyle="1">
@@ -2194,7 +2330,7 @@
       <w:rFonts w:ascii="Cambria" w:hAnsi="Cambria" w:eastAsia="宋体" w:cs="" w:asciiTheme="majorHAnsi" w:cstheme="majorBidi" w:eastAsiaTheme="majorEastAsia" w:hAnsiTheme="majorHAnsi"/>
       <w:i/>
       <w:iCs/>
-      <w:color w:val="243F60" w:themeColor="accent1" w:themeShade="7f"/>
+      <w:color w:themeColor="accent1" w:themeShade="7f" w:val="243F60"/>
     </w:rPr>
   </w:style>
   <w:style w:type="character" w:styleId="Berschrift8Zchn" w:customStyle="1">
@@ -2206,7 +2342,7 @@
     <w:rsid w:val="00bd2196"/>
     <w:rPr>
       <w:rFonts w:ascii="Cambria" w:hAnsi="Cambria" w:eastAsia="宋体" w:cs="" w:asciiTheme="majorHAnsi" w:cstheme="majorBidi" w:eastAsiaTheme="majorEastAsia" w:hAnsiTheme="majorHAnsi"/>
-      <w:color w:val="272727" w:themeColor="text1" w:themeTint="d8"/>
+      <w:color w:themeColor="text1" w:themeTint="d8" w:val="272727"/>
       <w:sz w:val="21"/>
       <w:szCs w:val="21"/>
     </w:rPr>
@@ -2222,7 +2358,7 @@
       <w:rFonts w:ascii="Cambria" w:hAnsi="Cambria" w:eastAsia="宋体" w:cs="" w:asciiTheme="majorHAnsi" w:cstheme="majorBidi" w:eastAsiaTheme="majorEastAsia" w:hAnsiTheme="majorHAnsi"/>
       <w:i/>
       <w:iCs/>
-      <w:color w:val="272727" w:themeColor="text1" w:themeTint="d8"/>
+      <w:color w:themeColor="text1" w:themeTint="d8" w:val="272727"/>
       <w:sz w:val="21"/>
       <w:szCs w:val="21"/>
     </w:rPr>
@@ -2249,7 +2385,7 @@
   <w:style w:type="paragraph" w:styleId="Heading">
     <w:name w:val="Heading"/>
     <w:basedOn w:val="Normal"/>
-    <w:next w:val="TextBody"/>
+    <w:next w:val="BodyText"/>
     <w:qFormat/>
     <w:pPr>
       <w:keepNext w:val="true"/>
@@ -2261,7 +2397,7 @@
       <w:szCs w:val="28"/>
     </w:rPr>
   </w:style>
-  <w:style w:type="paragraph" w:styleId="TextBody">
+  <w:style w:type="paragraph" w:styleId="BodyText">
     <w:name w:val="Body Text"/>
     <w:basedOn w:val="Normal"/>
     <w:pPr>
@@ -2271,7 +2407,7 @@
   </w:style>
   <w:style w:type="paragraph" w:styleId="List">
     <w:name w:val="List"/>
-    <w:basedOn w:val="TextBody"/>
+    <w:basedOn w:val="BodyText"/>
     <w:pPr/>
     <w:rPr>
       <w:rFonts w:cs="Lohit Devanagari"/>
@@ -2376,7 +2512,7 @@
         <w:numId w:val="0"/>
       </w:numPr>
       <w:spacing w:lineRule="exact" w:line="360" w:before="360" w:after="360"/>
-      <w:ind w:right="11" w:hanging="0"/>
+      <w:ind w:hanging="0" w:right="11"/>
       <w:outlineLvl w:val="0"/>
     </w:pPr>
     <w:rPr>
@@ -2385,7 +2521,7 @@
       <w:lang w:val="en-GB"/>
     </w:rPr>
   </w:style>
-  <w:style w:type="paragraph" w:styleId="Contents2">
+  <w:style w:type="paragraph" w:styleId="TOC2">
     <w:name w:val="TOC 2"/>
     <w:basedOn w:val="Normal"/>
     <w:next w:val="Normal"/>
@@ -2400,7 +2536,7 @@
         <w:tab w:val="right" w:pos="9396" w:leader="dot"/>
       </w:tabs>
       <w:spacing w:before="0" w:after="0"/>
-      <w:ind w:left="220" w:hanging="0"/>
+      <w:ind w:hanging="0" w:left="220"/>
       <w:jc w:val="left"/>
     </w:pPr>
     <w:rPr>
@@ -2408,7 +2544,7 @@
       <w:smallCaps/>
     </w:rPr>
   </w:style>
-  <w:style w:type="paragraph" w:styleId="Contents1">
+  <w:style w:type="paragraph" w:styleId="TOC1">
     <w:name w:val="TOC 1"/>
     <w:basedOn w:val="Heading1Kapitel"/>
     <w:next w:val="Heading1Kapitel"/>
@@ -2422,7 +2558,7 @@
       <w:keepNext w:val="false"/>
       <w:keepLines w:val="false"/>
       <w:spacing w:lineRule="auto" w:line="360" w:before="360" w:after="0"/>
-      <w:ind w:right="0" w:hanging="0"/>
+      <w:ind w:hanging="0" w:right="0"/>
       <w:jc w:val="left"/>
     </w:pPr>
     <w:rPr>
@@ -2434,7 +2570,7 @@
       <w:lang w:val="en-US" w:eastAsia="zh-CN"/>
     </w:rPr>
   </w:style>
-  <w:style w:type="paragraph" w:styleId="Contents3">
+  <w:style w:type="paragraph" w:styleId="TOC3">
     <w:name w:val="TOC 3"/>
     <w:basedOn w:val="Normal"/>
     <w:next w:val="Normal"/>
@@ -2444,7 +2580,7 @@
     <w:rsid w:val="00ab622e"/>
     <w:pPr>
       <w:spacing w:before="0" w:after="0"/>
-      <w:ind w:left="440" w:hanging="0"/>
+      <w:ind w:hanging="0" w:left="440"/>
       <w:jc w:val="left"/>
     </w:pPr>
     <w:rPr>
@@ -2453,7 +2589,7 @@
       <w:iCs/>
     </w:rPr>
   </w:style>
-  <w:style w:type="paragraph" w:styleId="Contents4">
+  <w:style w:type="paragraph" w:styleId="TOC4">
     <w:name w:val="TOC 4"/>
     <w:basedOn w:val="Normal"/>
     <w:next w:val="Normal"/>
@@ -2463,7 +2599,7 @@
     <w:rsid w:val="00ab622e"/>
     <w:pPr>
       <w:spacing w:before="0" w:after="0"/>
-      <w:ind w:left="660" w:hanging="0"/>
+      <w:ind w:hanging="0" w:left="660"/>
       <w:jc w:val="left"/>
     </w:pPr>
     <w:rPr>
@@ -2472,7 +2608,7 @@
       <w:szCs w:val="18"/>
     </w:rPr>
   </w:style>
-  <w:style w:type="paragraph" w:styleId="Contents5">
+  <w:style w:type="paragraph" w:styleId="TOC5">
     <w:name w:val="TOC 5"/>
     <w:basedOn w:val="Normal"/>
     <w:next w:val="Normal"/>
@@ -2482,7 +2618,7 @@
     <w:rsid w:val="001d4ac8"/>
     <w:pPr>
       <w:spacing w:before="0" w:after="0"/>
-      <w:ind w:left="880" w:hanging="0"/>
+      <w:ind w:hanging="0" w:left="880"/>
       <w:jc w:val="left"/>
     </w:pPr>
     <w:rPr>
@@ -2491,7 +2627,7 @@
       <w:szCs w:val="18"/>
     </w:rPr>
   </w:style>
-  <w:style w:type="paragraph" w:styleId="Contents6">
+  <w:style w:type="paragraph" w:styleId="TOC6">
     <w:name w:val="TOC 6"/>
     <w:basedOn w:val="Normal"/>
     <w:next w:val="Normal"/>
@@ -2501,7 +2637,7 @@
     <w:rsid w:val="001d4ac8"/>
     <w:pPr>
       <w:spacing w:before="0" w:after="0"/>
-      <w:ind w:left="1100" w:hanging="0"/>
+      <w:ind w:hanging="0" w:left="1100"/>
       <w:jc w:val="left"/>
     </w:pPr>
     <w:rPr>
@@ -2510,7 +2646,7 @@
       <w:szCs w:val="18"/>
     </w:rPr>
   </w:style>
-  <w:style w:type="paragraph" w:styleId="Contents7">
+  <w:style w:type="paragraph" w:styleId="TOC7">
     <w:name w:val="TOC 7"/>
     <w:basedOn w:val="Normal"/>
     <w:next w:val="Normal"/>
@@ -2520,7 +2656,7 @@
     <w:rsid w:val="001d4ac8"/>
     <w:pPr>
       <w:spacing w:before="0" w:after="0"/>
-      <w:ind w:left="1320" w:hanging="0"/>
+      <w:ind w:hanging="0" w:left="1320"/>
       <w:jc w:val="left"/>
     </w:pPr>
     <w:rPr>
@@ -2529,7 +2665,7 @@
       <w:szCs w:val="18"/>
     </w:rPr>
   </w:style>
-  <w:style w:type="paragraph" w:styleId="Contents8">
+  <w:style w:type="paragraph" w:styleId="TOC8">
     <w:name w:val="TOC 8"/>
     <w:basedOn w:val="Normal"/>
     <w:next w:val="Normal"/>
@@ -2539,7 +2675,7 @@
     <w:rsid w:val="001d4ac8"/>
     <w:pPr>
       <w:spacing w:before="0" w:after="0"/>
-      <w:ind w:left="1540" w:hanging="0"/>
+      <w:ind w:hanging="0" w:left="1540"/>
       <w:jc w:val="left"/>
     </w:pPr>
     <w:rPr>
@@ -2548,7 +2684,7 @@
       <w:szCs w:val="18"/>
     </w:rPr>
   </w:style>
-  <w:style w:type="paragraph" w:styleId="Contents9">
+  <w:style w:type="paragraph" w:styleId="TOC9">
     <w:name w:val="TOC 9"/>
     <w:basedOn w:val="Normal"/>
     <w:next w:val="Normal"/>
@@ -2558,7 +2694,7 @@
     <w:rsid w:val="001d4ac8"/>
     <w:pPr>
       <w:spacing w:before="0" w:after="0"/>
-      <w:ind w:left="1760" w:hanging="0"/>
+      <w:ind w:hanging="0" w:left="1760"/>
       <w:jc w:val="left"/>
     </w:pPr>
     <w:rPr>
@@ -2567,7 +2703,7 @@
       <w:szCs w:val="18"/>
     </w:rPr>
   </w:style>
-  <w:style w:type="paragraph" w:styleId="Endnote">
+  <w:style w:type="paragraph" w:styleId="EndnoteText">
     <w:name w:val="Endnote Text"/>
     <w:basedOn w:val="Normal"/>
     <w:link w:val="EndnotentextZchn"/>
@@ -2583,7 +2719,7 @@
       <w:szCs w:val="20"/>
     </w:rPr>
   </w:style>
-  <w:style w:type="paragraph" w:styleId="Footnote">
+  <w:style w:type="paragraph" w:styleId="FootnoteText">
     <w:name w:val="Footnote Text"/>
     <w:basedOn w:val="Normal"/>
     <w:link w:val="FunotentextZchn"/>
@@ -2606,7 +2742,7 @@
     <w:rsid w:val="005a0652"/>
     <w:pPr>
       <w:spacing w:before="0" w:after="120"/>
-      <w:ind w:left="720" w:hanging="0"/>
+      <w:ind w:hanging="0" w:left="720"/>
       <w:contextualSpacing/>
     </w:pPr>
     <w:rPr/>
@@ -2651,7 +2787,7 @@
     </w:rPr>
   </w:style>
   <w:style w:type="paragraph" w:styleId="Caption1">
-    <w:name w:val="caption"/>
+    <w:name w:val="caption1"/>
     <w:basedOn w:val="Normal"/>
     <w:next w:val="Normal"/>
     <w:uiPriority w:val="35"/>
@@ -2664,7 +2800,7 @@
     <w:rPr>
       <w:i/>
       <w:iCs/>
-      <w:color w:val="1F497D" w:themeColor="text2"/>
+      <w:color w:themeColor="text2" w:val="1F497D"/>
       <w:sz w:val="18"/>
       <w:szCs w:val="18"/>
     </w:rPr>
@@ -2686,8 +2822,8 @@
       <w:lang w:eastAsia="en-US"/>
     </w:rPr>
   </w:style>
-  <w:style w:type="paragraph" w:styleId="Tableoffigures">
-    <w:name w:val="table of figures"/>
+  <w:style w:type="paragraph" w:styleId="TableofFigures">
+    <w:name w:val="Table of Figures"/>
     <w:basedOn w:val="Normal"/>
     <w:next w:val="Normal"/>
     <w:uiPriority w:val="99"/>
@@ -2719,7 +2855,7 @@
     <w:pPr/>
     <w:rPr/>
   </w:style>
-  <w:style w:type="paragraph" w:styleId="ContentsHeading">
+  <w:style w:type="paragraph" w:styleId="TOCHeading">
     <w:name w:val="TOC Heading"/>
     <w:basedOn w:val="Heading1"/>
     <w:next w:val="Normal"/>
@@ -2865,41 +3001,41 @@
 </file>
 
 <file path=word/theme/theme1.xml><?xml version="1.0" encoding="utf-8"?>
-<a:theme xmlns:a="http://schemas.openxmlformats.org/drawingml/2006/main" name="Office Theme">
+<a:theme xmlns:a="http://schemas.openxmlformats.org/drawingml/2006/main" xmlns:r="http://schemas.openxmlformats.org/officeDocument/2006/relationships" name="Office Theme">
   <a:themeElements>
     <a:clrScheme name="Office">
       <a:dk1>
-        <a:sysClr val="windowText" lastClr="000000"/>
+        <a:srgbClr val="000000"/>
       </a:dk1>
       <a:lt1>
-        <a:sysClr val="window" lastClr="FFFFFF"/>
+        <a:srgbClr val="ffffff"/>
       </a:lt1>
       <a:dk2>
-        <a:srgbClr val="1F497D"/>
+        <a:srgbClr val="1f497d"/>
       </a:dk2>
       <a:lt2>
-        <a:srgbClr val="EEECE1"/>
+        <a:srgbClr val="eeece1"/>
       </a:lt2>
       <a:accent1>
-        <a:srgbClr val="4F81BD"/>
+        <a:srgbClr val="4f81bd"/>
       </a:accent1>
       <a:accent2>
-        <a:srgbClr val="C0504D"/>
+        <a:srgbClr val="c0504d"/>
       </a:accent2>
       <a:accent3>
-        <a:srgbClr val="9BBB59"/>
+        <a:srgbClr val="9bbb59"/>
       </a:accent3>
       <a:accent4>
-        <a:srgbClr val="8064A2"/>
+        <a:srgbClr val="8064a2"/>
       </a:accent4>
       <a:accent5>
-        <a:srgbClr val="4BACC6"/>
+        <a:srgbClr val="4bacc6"/>
       </a:accent5>
       <a:accent6>
-        <a:srgbClr val="F79646"/>
+        <a:srgbClr val="f79646"/>
       </a:accent6>
       <a:hlink>
-        <a:srgbClr val="0000FF"/>
+        <a:srgbClr val="0000ff"/>
       </a:hlink>
       <a:folHlink>
         <a:srgbClr val="800080"/>
@@ -2907,245 +3043,135 @@
     </a:clrScheme>
     <a:fontScheme name="Office">
       <a:majorFont>
-        <a:latin typeface="Cambria"/>
+        <a:latin typeface="Cambria" pitchFamily="0" charset="1"/>
         <a:ea typeface=""/>
         <a:cs typeface=""/>
-        <a:font script="Jpan" typeface="ＭＳ ゴシック"/>
-        <a:font script="Hang" typeface="맑은 고딕"/>
-        <a:font script="Hans" typeface="宋体"/>
-        <a:font script="Hant" typeface="新細明體"/>
-        <a:font script="Arab" typeface="Times New Roman"/>
-        <a:font script="Hebr" typeface="Times New Roman"/>
-        <a:font script="Thai" typeface="Angsana New"/>
-        <a:font script="Ethi" typeface="Nyala"/>
-        <a:font script="Beng" typeface="Vrinda"/>
-        <a:font script="Gujr" typeface="Shruti"/>
-        <a:font script="Khmr" typeface="MoolBoran"/>
-        <a:font script="Knda" typeface="Tunga"/>
-        <a:font script="Guru" typeface="Raavi"/>
-        <a:font script="Cans" typeface="Euphemia"/>
-        <a:font script="Cher" typeface="Plantagenet Cherokee"/>
-        <a:font script="Yiii" typeface="Microsoft Yi Baiti"/>
-        <a:font script="Tibt" typeface="Microsoft Himalaya"/>
-        <a:font script="Thaa" typeface="MV Boli"/>
-        <a:font script="Deva" typeface="Mangal"/>
-        <a:font script="Telu" typeface="Gautami"/>
-        <a:font script="Taml" typeface="Latha"/>
-        <a:font script="Syrc" typeface="Estrangelo Edessa"/>
-        <a:font script="Orya" typeface="Kalinga"/>
-        <a:font script="Mlym" typeface="Kartika"/>
-        <a:font script="Laoo" typeface="DokChampa"/>
-        <a:font script="Sinh" typeface="Iskoola Pota"/>
-        <a:font script="Mong" typeface="Mongolian Baiti"/>
-        <a:font script="Viet" typeface="Times New Roman"/>
-        <a:font script="Uigh" typeface="Microsoft Uighur"/>
-        <a:font script="Geor" typeface="Sylfaen"/>
       </a:majorFont>
       <a:minorFont>
-        <a:latin typeface="Calibri"/>
+        <a:latin typeface="Calibri" pitchFamily="0" charset="1"/>
         <a:ea typeface=""/>
         <a:cs typeface=""/>
-        <a:font script="Jpan" typeface="ＭＳ 明朝"/>
-        <a:font script="Hang" typeface="맑은 고딕"/>
-        <a:font script="Hans" typeface="宋体"/>
-        <a:font script="Hant" typeface="新細明體"/>
-        <a:font script="Arab" typeface="Arial"/>
-        <a:font script="Hebr" typeface="Arial"/>
-        <a:font script="Thai" typeface="Cordia New"/>
-        <a:font script="Ethi" typeface="Nyala"/>
-        <a:font script="Beng" typeface="Vrinda"/>
-        <a:font script="Gujr" typeface="Shruti"/>
-        <a:font script="Khmr" typeface="DaunPenh"/>
-        <a:font script="Knda" typeface="Tunga"/>
-        <a:font script="Guru" typeface="Raavi"/>
-        <a:font script="Cans" typeface="Euphemia"/>
-        <a:font script="Cher" typeface="Plantagenet Cherokee"/>
-        <a:font script="Yiii" typeface="Microsoft Yi Baiti"/>
-        <a:font script="Tibt" typeface="Microsoft Himalaya"/>
-        <a:font script="Thaa" typeface="MV Boli"/>
-        <a:font script="Deva" typeface="Mangal"/>
-        <a:font script="Telu" typeface="Gautami"/>
-        <a:font script="Taml" typeface="Latha"/>
-        <a:font script="Syrc" typeface="Estrangelo Edessa"/>
-        <a:font script="Orya" typeface="Kalinga"/>
-        <a:font script="Mlym" typeface="Kartika"/>
-        <a:font script="Laoo" typeface="DokChampa"/>
-        <a:font script="Sinh" typeface="Iskoola Pota"/>
-        <a:font script="Mong" typeface="Mongolian Baiti"/>
-        <a:font script="Viet" typeface="Arial"/>
-        <a:font script="Uigh" typeface="Microsoft Uighur"/>
-        <a:font script="Geor" typeface="Sylfaen"/>
       </a:minorFont>
     </a:fontScheme>
-    <a:fmtScheme name="Office">
+    <a:fmtScheme>
       <a:fillStyleLst>
         <a:solidFill>
           <a:schemeClr val="phClr"/>
         </a:solidFill>
-        <a:gradFill rotWithShape="1">
+        <a:gradFill>
           <a:gsLst>
             <a:gs pos="0">
               <a:schemeClr val="phClr">
                 <a:tint val="50000"/>
-                <a:satMod val="300000"/>
               </a:schemeClr>
             </a:gs>
             <a:gs pos="35000">
               <a:schemeClr val="phClr">
                 <a:tint val="37000"/>
-                <a:satMod val="300000"/>
               </a:schemeClr>
             </a:gs>
             <a:gs pos="100000">
               <a:schemeClr val="phClr">
                 <a:tint val="15000"/>
-                <a:satMod val="350000"/>
               </a:schemeClr>
             </a:gs>
           </a:gsLst>
           <a:lin ang="16200000" scaled="1"/>
+          <a:tileRect l="0" t="0" r="0" b="0"/>
         </a:gradFill>
-        <a:gradFill rotWithShape="1">
+        <a:gradFill>
           <a:gsLst>
             <a:gs pos="0">
               <a:schemeClr val="phClr">
                 <a:shade val="51000"/>
-                <a:satMod val="130000"/>
               </a:schemeClr>
             </a:gs>
             <a:gs pos="80000">
               <a:schemeClr val="phClr">
                 <a:shade val="93000"/>
-                <a:satMod val="130000"/>
               </a:schemeClr>
             </a:gs>
             <a:gs pos="100000">
               <a:schemeClr val="phClr">
                 <a:shade val="94000"/>
-                <a:satMod val="135000"/>
               </a:schemeClr>
             </a:gs>
           </a:gsLst>
           <a:lin ang="16200000" scaled="0"/>
+          <a:tileRect l="0" t="0" r="0" b="0"/>
         </a:gradFill>
       </a:fillStyleLst>
       <a:lnStyleLst>
         <a:ln w="9525" cap="flat" cmpd="sng" algn="ctr">
-          <a:solidFill>
-            <a:schemeClr val="phClr">
-              <a:shade val="95000"/>
-              <a:satMod val="105000"/>
-            </a:schemeClr>
-          </a:solidFill>
           <a:prstDash val="solid"/>
         </a:ln>
         <a:ln w="25400" cap="flat" cmpd="sng" algn="ctr">
-          <a:solidFill>
-            <a:schemeClr val="phClr"/>
-          </a:solidFill>
           <a:prstDash val="solid"/>
         </a:ln>
         <a:ln w="38100" cap="flat" cmpd="sng" algn="ctr">
-          <a:solidFill>
-            <a:schemeClr val="phClr"/>
-          </a:solidFill>
           <a:prstDash val="solid"/>
         </a:ln>
       </a:lnStyleLst>
       <a:effectStyleLst>
         <a:effectStyle>
-          <a:effectLst>
-            <a:outerShdw blurRad="40000" dist="20000" dir="5400000" rotWithShape="0">
-              <a:srgbClr val="000000">
-                <a:alpha val="38000"/>
-              </a:srgbClr>
-            </a:outerShdw>
-          </a:effectLst>
+          <a:effectLst/>
         </a:effectStyle>
         <a:effectStyle>
-          <a:effectLst>
-            <a:outerShdw blurRad="40000" dist="23000" dir="5400000" rotWithShape="0">
-              <a:srgbClr val="000000">
-                <a:alpha val="35000"/>
-              </a:srgbClr>
-            </a:outerShdw>
-          </a:effectLst>
+          <a:effectLst/>
         </a:effectStyle>
         <a:effectStyle>
-          <a:effectLst>
-            <a:outerShdw blurRad="40000" dist="23000" dir="5400000" rotWithShape="0">
-              <a:srgbClr val="000000">
-                <a:alpha val="35000"/>
-              </a:srgbClr>
-            </a:outerShdw>
-          </a:effectLst>
-          <a:scene3d>
-            <a:camera prst="orthographicFront">
-              <a:rot lat="0" lon="0" rev="0"/>
-            </a:camera>
-            <a:lightRig rig="threePt" dir="t">
-              <a:rot lat="0" lon="0" rev="1200000"/>
-            </a:lightRig>
-          </a:scene3d>
-          <a:sp3d>
-            <a:bevelT w="63500" h="25400"/>
-          </a:sp3d>
+          <a:effectLst/>
         </a:effectStyle>
       </a:effectStyleLst>
       <a:bgFillStyleLst>
         <a:solidFill>
           <a:schemeClr val="phClr"/>
         </a:solidFill>
-        <a:gradFill rotWithShape="1">
+        <a:gradFill>
           <a:gsLst>
             <a:gs pos="0">
               <a:schemeClr val="phClr">
                 <a:tint val="40000"/>
-                <a:satMod val="350000"/>
               </a:schemeClr>
             </a:gs>
             <a:gs pos="40000">
               <a:schemeClr val="phClr">
                 <a:tint val="45000"/>
                 <a:shade val="99000"/>
-                <a:satMod val="350000"/>
               </a:schemeClr>
             </a:gs>
             <a:gs pos="100000">
               <a:schemeClr val="phClr">
                 <a:shade val="20000"/>
-                <a:satMod val="255000"/>
               </a:schemeClr>
             </a:gs>
           </a:gsLst>
           <a:path path="circle">
             <a:fillToRect l="50000" t="-80000" r="50000" b="180000"/>
           </a:path>
+          <a:tileRect l="0" t="0" r="0" b="0"/>
         </a:gradFill>
-        <a:gradFill rotWithShape="1">
+        <a:gradFill>
           <a:gsLst>
             <a:gs pos="0">
               <a:schemeClr val="phClr">
                 <a:tint val="80000"/>
-                <a:satMod val="300000"/>
               </a:schemeClr>
             </a:gs>
             <a:gs pos="100000">
               <a:schemeClr val="phClr">
                 <a:shade val="30000"/>
-                <a:satMod val="200000"/>
               </a:schemeClr>
             </a:gs>
           </a:gsLst>
           <a:path path="circle">
             <a:fillToRect l="50000" t="50000" r="50000" b="50000"/>
           </a:path>
+          <a:tileRect l="0" t="0" r="0" b="0"/>
         </a:gradFill>
       </a:bgFillStyleLst>
     </a:fmtScheme>
   </a:themeElements>
-  <a:objectDefaults/>
-  <a:extraClrSchemeLst/>
 </a:theme>
 </file>
 

</xml_diff>

<commit_message>
* updated exercise links in ETCE e01, e02, e08
</commit_message>
<xml_diff>
--- a/Emerging-Technologies-for-the-Circular-Economy/Exercises/E01-Inital-MC-Knowledgetest.docx
+++ b/Emerging-Technologies-for-the-Circular-Economy/Exercises/E01-Inital-MC-Knowledgetest.docx
@@ -59,16 +59,16 @@
                           <wps:cNvSpPr/>
                           <wps:spPr>
                             <a:xfrm>
-                              <a:off x="4861440" y="0"/>
-                              <a:ext cx="523800" cy="11593080"/>
+                              <a:off x="4862160" y="0"/>
+                              <a:ext cx="523080" cy="11593080"/>
                             </a:xfrm>
                             <a:custGeom>
                               <a:avLst/>
                               <a:gdLst>
-                                <a:gd name="textAreaLeft" fmla="*/ 0 w 297000"/>
-                                <a:gd name="textAreaRight" fmla="*/ 298080 w 297000"/>
+                                <a:gd name="textAreaLeft" fmla="*/ 0 w 296640"/>
+                                <a:gd name="textAreaRight" fmla="*/ 298080 w 296640"/>
                                 <a:gd name="textAreaTop" fmla="*/ 0 h 6572520"/>
-                                <a:gd name="textAreaBottom" fmla="*/ 6573600 h 6572520"/>
+                                <a:gd name="textAreaBottom" fmla="*/ 6573960 h 6572520"/>
                               </a:gdLst>
                               <a:ahLst/>
                               <a:rect l="textAreaLeft" t="textAreaTop" r="textAreaRight" b="textAreaBottom"/>
@@ -232,7 +232,7 @@
       </w:r>
       <w:r>
         <w:rPr>
-          <w:rFonts w:eastAsia="宋体" w:cs="" w:cstheme="minorBidi" w:eastAsiaTheme="minorEastAsia"/>
+          <w:rFonts w:eastAsia="" w:cs="" w:cstheme="minorBidi" w:eastAsiaTheme="minorEastAsia"/>
           <w:b w:val="false"/>
           <w:bCs w:val="false"/>
           <w:color w:val="auto"/>
@@ -241,11 +241,50 @@
           <w:szCs w:val="22"/>
           <w:lang w:val="de-DE" w:eastAsia="zh-CN" w:bidi="ar-SA"/>
         </w:rPr>
-        <w:t>1</w:t>
+        <w:t>15</w:t>
       </w:r>
       <w:r>
         <w:rPr>
-          <w:rFonts w:eastAsia="宋体" w:cs="" w:cstheme="minorBidi" w:eastAsiaTheme="minorEastAsia"/>
+          <w:b w:val="false"/>
+          <w:bCs w:val="false"/>
+          <w:lang w:val="de-DE"/>
+        </w:rPr>
+        <w:t>.04.2024</w:t>
+      </w:r>
+    </w:p>
+    <w:p>
+      <w:pPr>
+        <w:pStyle w:val="Normal"/>
+        <w:tabs>
+          <w:tab w:val="clear" w:pos="720"/>
+          <w:tab w:val="left" w:pos="567" w:leader="none"/>
+        </w:tabs>
+        <w:spacing w:lineRule="exact" w:line="340" w:before="0" w:after="120"/>
+        <w:jc w:val="left"/>
+        <w:rPr>
+          <w:b/>
+          <w:bCs/>
+        </w:rPr>
+      </w:pPr>
+      <w:r>
+        <w:rPr>
+          <w:b/>
+          <w:bCs/>
+          <w:lang w:val="de-DE"/>
+        </w:rPr>
+        <w:t xml:space="preserve">Deadline: </w:t>
+      </w:r>
+      <w:r>
+        <w:rPr>
+          <w:b w:val="false"/>
+          <w:bCs w:val="false"/>
+          <w:lang w:val="de-DE"/>
+        </w:rPr>
+        <w:t>22.04.202</w:t>
+      </w:r>
+      <w:r>
+        <w:rPr>
+          <w:rFonts w:eastAsia="" w:cs="" w:cstheme="minorBidi" w:eastAsiaTheme="minorEastAsia"/>
           <w:b w:val="false"/>
           <w:bCs w:val="false"/>
           <w:color w:val="auto"/>
@@ -254,82 +293,6 @@
           <w:szCs w:val="22"/>
           <w:lang w:val="de-DE" w:eastAsia="zh-CN" w:bidi="ar-SA"/>
         </w:rPr>
-        <w:t>5</w:t>
-      </w:r>
-      <w:r>
-        <w:rPr>
-          <w:b w:val="false"/>
-          <w:bCs w:val="false"/>
-          <w:lang w:val="de-DE"/>
-        </w:rPr>
-        <w:t>.04.202</w:t>
-      </w:r>
-      <w:r>
-        <w:rPr>
-          <w:b w:val="false"/>
-          <w:bCs w:val="false"/>
-          <w:lang w:val="de-DE"/>
-        </w:rPr>
-        <w:t>4</w:t>
-      </w:r>
-    </w:p>
-    <w:p>
-      <w:pPr>
-        <w:pStyle w:val="Normal"/>
-        <w:tabs>
-          <w:tab w:val="clear" w:pos="720"/>
-          <w:tab w:val="left" w:pos="567" w:leader="none"/>
-        </w:tabs>
-        <w:spacing w:lineRule="exact" w:line="340" w:before="0" w:after="120"/>
-        <w:jc w:val="left"/>
-        <w:rPr>
-          <w:b/>
-          <w:bCs/>
-        </w:rPr>
-      </w:pPr>
-      <w:r>
-        <w:rPr>
-          <w:b/>
-          <w:bCs/>
-          <w:lang w:val="de-DE"/>
-        </w:rPr>
-        <w:t xml:space="preserve">Deadline: </w:t>
-      </w:r>
-      <w:r>
-        <w:rPr>
-          <w:b w:val="false"/>
-          <w:bCs w:val="false"/>
-          <w:lang w:val="de-DE"/>
-        </w:rPr>
-        <w:t>2</w:t>
-      </w:r>
-      <w:r>
-        <w:rPr>
-          <w:b w:val="false"/>
-          <w:bCs w:val="false"/>
-          <w:lang w:val="de-DE"/>
-        </w:rPr>
-        <w:t>2</w:t>
-      </w:r>
-      <w:r>
-        <w:rPr>
-          <w:b w:val="false"/>
-          <w:bCs w:val="false"/>
-          <w:lang w:val="de-DE"/>
-        </w:rPr>
-        <w:t>.04.202</w:t>
-      </w:r>
-      <w:r>
-        <w:rPr>
-          <w:rFonts w:eastAsia="宋体" w:cs="" w:cstheme="minorBidi" w:eastAsiaTheme="minorEastAsia"/>
-          <w:b w:val="false"/>
-          <w:bCs w:val="false"/>
-          <w:color w:val="auto"/>
-          <w:kern w:val="0"/>
-          <w:sz w:val="22"/>
-          <w:szCs w:val="22"/>
-          <w:lang w:val="de-DE" w:eastAsia="zh-CN" w:bidi="ar-SA"/>
-        </w:rPr>
         <w:t>4</w:t>
       </w:r>
       <w:r>
@@ -504,37 +467,15 @@
         </w:rPr>
         <w:t xml:space="preserve">The quiz is available online: </w:t>
       </w:r>
-      <w:r>
-        <w:fldChar w:fldCharType="begin"/>
-      </w:r>
-      <w:r>
-        <w:rPr>
-          <w:rStyle w:val="Hyperlink"/>
-          <w:lang w:val="de-DE" w:eastAsia="de-DE"/>
-        </w:rPr>
-        <w:instrText xml:space="preserve"> HYPERLINK "https://etce.etce-lab.de/" \l "/id/6527c3a5e72d6c32787e2b48"</w:instrText>
-      </w:r>
-      <w:r>
-        <w:rPr>
-          <w:rStyle w:val="Hyperlink"/>
-          <w:lang w:val="de-DE" w:eastAsia="de-DE"/>
-        </w:rPr>
-        <w:fldChar w:fldCharType="separate"/>
-      </w:r>
-      <w:r>
-        <w:rPr>
-          <w:rStyle w:val="Hyperlink"/>
-          <w:lang w:val="de-DE" w:eastAsia="de-DE"/>
-        </w:rPr>
-        <w:t>Link</w:t>
-      </w:r>
-      <w:r>
-        <w:rPr>
-          <w:rStyle w:val="Hyperlink"/>
-          <w:lang w:val="de-DE" w:eastAsia="de-DE"/>
-        </w:rPr>
-        <w:fldChar w:fldCharType="end"/>
-      </w:r>
+      <w:hyperlink r:id="rId4">
+        <w:r>
+          <w:rPr>
+            <w:rStyle w:val="Hyperlink"/>
+            <w:lang w:val="de-DE" w:eastAsia="de-DE"/>
+          </w:rPr>
+          <w:t>Link</w:t>
+        </w:r>
+      </w:hyperlink>
     </w:p>
     <w:p>
       <w:pPr>
@@ -599,7 +540,7 @@
         </w:rPr>
         <w:t xml:space="preserve">Questions?: </w:t>
       </w:r>
-      <w:hyperlink r:id="rId4">
+      <w:hyperlink r:id="rId5">
         <w:r>
           <w:rPr>
             <w:rStyle w:val="Hyperlink"/>
@@ -651,10 +592,10 @@
       </w:r>
     </w:p>
     <w:sectPr>
-      <w:headerReference w:type="default" r:id="rId5"/>
-      <w:headerReference w:type="first" r:id="rId6"/>
-      <w:footerReference w:type="default" r:id="rId7"/>
-      <w:footerReference w:type="first" r:id="rId8"/>
+      <w:headerReference w:type="default" r:id="rId6"/>
+      <w:headerReference w:type="first" r:id="rId7"/>
+      <w:footerReference w:type="default" r:id="rId8"/>
+      <w:footerReference w:type="first" r:id="rId9"/>
       <w:type w:val="nextPage"/>
       <w:pgSz w:w="11906" w:h="16838"/>
       <w:pgMar w:left="1134" w:right="1418" w:gutter="0" w:header="709" w:top="1418" w:footer="709" w:bottom="1134"/>
@@ -967,13 +908,13 @@
           <wp:effectExtent l="0" t="0" r="0" b="0"/>
           <wp:wrapTight wrapText="bothSides">
             <wp:wrapPolygon edited="0">
-              <wp:start x="-4" y="0"/>
-              <wp:lineTo x="-4" y="20783"/>
-              <wp:lineTo x="21465" y="20783"/>
-              <wp:lineTo x="21465" y="8939"/>
-              <wp:lineTo x="4138" y="8939"/>
-              <wp:lineTo x="4138" y="0"/>
-              <wp:lineTo x="-4" y="0"/>
+              <wp:start x="-8" y="0"/>
+              <wp:lineTo x="-8" y="20755"/>
+              <wp:lineTo x="21460" y="20755"/>
+              <wp:lineTo x="21460" y="8914"/>
+              <wp:lineTo x="4127" y="8914"/>
+              <wp:lineTo x="4127" y="0"/>
+              <wp:lineTo x="-8" y="0"/>
             </wp:wrapPolygon>
           </wp:wrapTight>
           <wp:docPr id="4" name="Picture 5" descr=""/>
@@ -1041,13 +982,13 @@
           <wp:effectExtent l="0" t="0" r="0" b="0"/>
           <wp:wrapTight wrapText="bothSides">
             <wp:wrapPolygon edited="0">
-              <wp:start x="-4" y="0"/>
-              <wp:lineTo x="-4" y="21085"/>
-              <wp:lineTo x="21491" y="21085"/>
-              <wp:lineTo x="21491" y="9358"/>
-              <wp:lineTo x="4138" y="7105"/>
-              <wp:lineTo x="4138" y="0"/>
-              <wp:lineTo x="-4" y="0"/>
+              <wp:start x="-8" y="0"/>
+              <wp:lineTo x="-8" y="21057"/>
+              <wp:lineTo x="21486" y="21057"/>
+              <wp:lineTo x="21486" y="9332"/>
+              <wp:lineTo x="4127" y="7080"/>
+              <wp:lineTo x="4127" y="0"/>
+              <wp:lineTo x="-8" y="0"/>
             </wp:wrapPolygon>
           </wp:wrapTight>
           <wp:docPr id="5" name="Picture 469" descr=""/>
@@ -1371,7 +1312,7 @@
   <w:docDefaults>
     <w:rPrDefault>
       <w:rPr>
-        <w:rFonts w:ascii="Calibri" w:hAnsi="Calibri" w:eastAsia="宋体" w:cs="" w:asciiTheme="minorHAnsi" w:cstheme="minorBidi" w:eastAsiaTheme="minorEastAsia" w:hAnsiTheme="minorHAnsi"/>
+        <w:rFonts w:ascii="Calibri" w:hAnsi="Calibri" w:eastAsia="" w:cs="" w:asciiTheme="minorHAnsi" w:cstheme="minorBidi" w:eastAsiaTheme="minorEastAsia" w:hAnsiTheme="minorHAnsi"/>
         <w:szCs w:val="22"/>
         <w:lang w:val="en-US" w:eastAsia="zh-CN" w:bidi="ar-SA"/>
       </w:rPr>
@@ -1770,7 +1711,7 @@
       <w:jc w:val="both"/>
     </w:pPr>
     <w:rPr>
-      <w:rFonts w:ascii="Arial" w:hAnsi="Arial" w:eastAsia="宋体" w:cs="" w:cstheme="minorBidi" w:eastAsiaTheme="minorEastAsia"/>
+      <w:rFonts w:ascii="Arial" w:hAnsi="Arial" w:eastAsia="" w:cs="" w:cstheme="minorBidi" w:eastAsiaTheme="minorEastAsia"/>
       <w:color w:val="auto"/>
       <w:kern w:val="0"/>
       <w:sz w:val="22"/>
@@ -1796,7 +1737,7 @@
       <w:outlineLvl w:val="0"/>
     </w:pPr>
     <w:rPr>
-      <w:rFonts w:ascii="Cambria" w:hAnsi="Cambria" w:eastAsia="宋体" w:cs="" w:asciiTheme="majorHAnsi" w:cstheme="majorBidi" w:eastAsiaTheme="majorEastAsia" w:hAnsiTheme="majorHAnsi"/>
+      <w:rFonts w:ascii="Cambria" w:hAnsi="Cambria" w:eastAsia="" w:cs="" w:asciiTheme="majorHAnsi" w:cstheme="majorBidi" w:eastAsiaTheme="majorEastAsia" w:hAnsiTheme="majorHAnsi"/>
       <w:b/>
       <w:bCs/>
       <w:color w:themeColor="accent1" w:themeShade="bf" w:val="365F91"/>
@@ -1867,7 +1808,7 @@
       <w:outlineLvl w:val="3"/>
     </w:pPr>
     <w:rPr>
-      <w:rFonts w:eastAsia="宋体" w:cs="" w:cstheme="majorBidi" w:eastAsiaTheme="majorEastAsia"/>
+      <w:rFonts w:eastAsia="" w:cs="" w:cstheme="majorBidi" w:eastAsiaTheme="majorEastAsia"/>
       <w:bCs/>
       <w:iCs/>
     </w:rPr>
@@ -1891,7 +1832,7 @@
       <w:outlineLvl w:val="4"/>
     </w:pPr>
     <w:rPr>
-      <w:rFonts w:ascii="Cambria" w:hAnsi="Cambria" w:eastAsia="宋体" w:cs="" w:asciiTheme="majorHAnsi" w:cstheme="majorBidi" w:eastAsiaTheme="majorEastAsia" w:hAnsiTheme="majorHAnsi"/>
+      <w:rFonts w:ascii="Cambria" w:hAnsi="Cambria" w:eastAsia="" w:cs="" w:asciiTheme="majorHAnsi" w:cstheme="majorBidi" w:eastAsiaTheme="majorEastAsia" w:hAnsiTheme="majorHAnsi"/>
       <w:color w:themeColor="accent1" w:themeShade="7f" w:val="243F60"/>
     </w:rPr>
   </w:style>
@@ -1915,7 +1856,7 @@
       <w:outlineLvl w:val="5"/>
     </w:pPr>
     <w:rPr>
-      <w:rFonts w:ascii="Cambria" w:hAnsi="Cambria" w:eastAsia="宋体" w:cs="" w:asciiTheme="majorHAnsi" w:cstheme="majorBidi" w:eastAsiaTheme="majorEastAsia" w:hAnsiTheme="majorHAnsi"/>
+      <w:rFonts w:ascii="Cambria" w:hAnsi="Cambria" w:eastAsia="" w:cs="" w:asciiTheme="majorHAnsi" w:cstheme="majorBidi" w:eastAsiaTheme="majorEastAsia" w:hAnsiTheme="majorHAnsi"/>
       <w:color w:themeColor="accent1" w:themeShade="7f" w:val="243F60"/>
     </w:rPr>
   </w:style>
@@ -1939,7 +1880,7 @@
       <w:outlineLvl w:val="6"/>
     </w:pPr>
     <w:rPr>
-      <w:rFonts w:ascii="Cambria" w:hAnsi="Cambria" w:eastAsia="宋体" w:cs="" w:asciiTheme="majorHAnsi" w:cstheme="majorBidi" w:eastAsiaTheme="majorEastAsia" w:hAnsiTheme="majorHAnsi"/>
+      <w:rFonts w:ascii="Cambria" w:hAnsi="Cambria" w:eastAsia="" w:cs="" w:asciiTheme="majorHAnsi" w:cstheme="majorBidi" w:eastAsiaTheme="majorEastAsia" w:hAnsiTheme="majorHAnsi"/>
       <w:i/>
       <w:iCs/>
       <w:color w:themeColor="accent1" w:themeShade="7f" w:val="243F60"/>
@@ -1965,7 +1906,7 @@
       <w:outlineLvl w:val="7"/>
     </w:pPr>
     <w:rPr>
-      <w:rFonts w:ascii="Cambria" w:hAnsi="Cambria" w:eastAsia="宋体" w:cs="" w:asciiTheme="majorHAnsi" w:cstheme="majorBidi" w:eastAsiaTheme="majorEastAsia" w:hAnsiTheme="majorHAnsi"/>
+      <w:rFonts w:ascii="Cambria" w:hAnsi="Cambria" w:eastAsia="" w:cs="" w:asciiTheme="majorHAnsi" w:cstheme="majorBidi" w:eastAsiaTheme="majorEastAsia" w:hAnsiTheme="majorHAnsi"/>
       <w:color w:themeColor="text1" w:themeTint="d8" w:val="272727"/>
       <w:sz w:val="21"/>
       <w:szCs w:val="21"/>
@@ -1991,7 +1932,7 @@
       <w:outlineLvl w:val="8"/>
     </w:pPr>
     <w:rPr>
-      <w:rFonts w:ascii="Cambria" w:hAnsi="Cambria" w:eastAsia="宋体" w:cs="" w:asciiTheme="majorHAnsi" w:cstheme="majorBidi" w:eastAsiaTheme="majorEastAsia" w:hAnsiTheme="majorHAnsi"/>
+      <w:rFonts w:ascii="Cambria" w:hAnsi="Cambria" w:eastAsia="" w:cs="" w:asciiTheme="majorHAnsi" w:cstheme="majorBidi" w:eastAsiaTheme="majorEastAsia" w:hAnsiTheme="majorHAnsi"/>
       <w:i/>
       <w:iCs/>
       <w:color w:themeColor="text1" w:themeTint="d8" w:val="272727"/>
@@ -2084,7 +2025,7 @@
     <w:qFormat/>
     <w:rsid w:val="001d4ac8"/>
     <w:rPr>
-      <w:rFonts w:ascii="Cambria" w:hAnsi="Cambria" w:eastAsia="宋体" w:cs="" w:asciiTheme="majorHAnsi" w:cstheme="majorBidi" w:eastAsiaTheme="majorEastAsia" w:hAnsiTheme="majorHAnsi"/>
+      <w:rFonts w:ascii="Cambria" w:hAnsi="Cambria" w:eastAsia="" w:cs="" w:asciiTheme="majorHAnsi" w:cstheme="majorBidi" w:eastAsiaTheme="majorEastAsia" w:hAnsiTheme="majorHAnsi"/>
       <w:b/>
       <w:bCs/>
       <w:color w:themeColor="accent1" w:themeShade="bf" w:val="365F91"/>
@@ -2099,7 +2040,7 @@
     <w:qFormat/>
     <w:rsid w:val="001d4ac8"/>
     <w:rPr>
-      <w:rFonts w:ascii="Cambria" w:hAnsi="Cambria" w:eastAsia="宋体" w:cs="" w:asciiTheme="majorHAnsi" w:cstheme="majorBidi" w:eastAsiaTheme="majorEastAsia" w:hAnsiTheme="majorHAnsi"/>
+      <w:rFonts w:ascii="Cambria" w:hAnsi="Cambria" w:eastAsia="" w:cs="" w:asciiTheme="majorHAnsi" w:cstheme="majorBidi" w:eastAsiaTheme="majorEastAsia" w:hAnsiTheme="majorHAnsi"/>
       <w:color w:themeColor="accent1" w:themeShade="7f" w:val="243F60"/>
     </w:rPr>
   </w:style>
@@ -2110,7 +2051,7 @@
     <w:qFormat/>
     <w:rsid w:val="007753a5"/>
     <w:rPr>
-      <w:rFonts w:ascii="Arial" w:hAnsi="Arial" w:eastAsia="宋体" w:cs="" w:cstheme="majorBidi" w:eastAsiaTheme="majorEastAsia"/>
+      <w:rFonts w:ascii="Arial" w:hAnsi="Arial" w:eastAsia="" w:cs="" w:cstheme="majorBidi" w:eastAsiaTheme="majorEastAsia"/>
       <w:iCs/>
     </w:rPr>
   </w:style>
@@ -2121,7 +2062,7 @@
     <w:qFormat/>
     <w:rsid w:val="009f0962"/>
     <w:rPr>
-      <w:rFonts w:ascii="Arial" w:hAnsi="Arial" w:eastAsia="宋体" w:cs="" w:cstheme="majorBidi" w:eastAsiaTheme="majorEastAsia"/>
+      <w:rFonts w:ascii="Arial" w:hAnsi="Arial" w:eastAsia="" w:cs="" w:cstheme="majorBidi" w:eastAsiaTheme="majorEastAsia"/>
       <w:bCs/>
       <w:iCs/>
     </w:rPr>
@@ -2315,7 +2256,7 @@
     <w:qFormat/>
     <w:rsid w:val="00bd2196"/>
     <w:rPr>
-      <w:rFonts w:ascii="Cambria" w:hAnsi="Cambria" w:eastAsia="宋体" w:cs="" w:asciiTheme="majorHAnsi" w:cstheme="majorBidi" w:eastAsiaTheme="majorEastAsia" w:hAnsiTheme="majorHAnsi"/>
+      <w:rFonts w:ascii="Cambria" w:hAnsi="Cambria" w:eastAsia="" w:cs="" w:asciiTheme="majorHAnsi" w:cstheme="majorBidi" w:eastAsiaTheme="majorEastAsia" w:hAnsiTheme="majorHAnsi"/>
       <w:color w:themeColor="accent1" w:themeShade="7f" w:val="243F60"/>
     </w:rPr>
   </w:style>
@@ -2327,7 +2268,7 @@
     <w:qFormat/>
     <w:rsid w:val="00bd2196"/>
     <w:rPr>
-      <w:rFonts w:ascii="Cambria" w:hAnsi="Cambria" w:eastAsia="宋体" w:cs="" w:asciiTheme="majorHAnsi" w:cstheme="majorBidi" w:eastAsiaTheme="majorEastAsia" w:hAnsiTheme="majorHAnsi"/>
+      <w:rFonts w:ascii="Cambria" w:hAnsi="Cambria" w:eastAsia="" w:cs="" w:asciiTheme="majorHAnsi" w:cstheme="majorBidi" w:eastAsiaTheme="majorEastAsia" w:hAnsiTheme="majorHAnsi"/>
       <w:i/>
       <w:iCs/>
       <w:color w:themeColor="accent1" w:themeShade="7f" w:val="243F60"/>
@@ -2341,7 +2282,7 @@
     <w:qFormat/>
     <w:rsid w:val="00bd2196"/>
     <w:rPr>
-      <w:rFonts w:ascii="Cambria" w:hAnsi="Cambria" w:eastAsia="宋体" w:cs="" w:asciiTheme="majorHAnsi" w:cstheme="majorBidi" w:eastAsiaTheme="majorEastAsia" w:hAnsiTheme="majorHAnsi"/>
+      <w:rFonts w:ascii="Cambria" w:hAnsi="Cambria" w:eastAsia="" w:cs="" w:asciiTheme="majorHAnsi" w:cstheme="majorBidi" w:eastAsiaTheme="majorEastAsia" w:hAnsiTheme="majorHAnsi"/>
       <w:color w:themeColor="text1" w:themeTint="d8" w:val="272727"/>
       <w:sz w:val="21"/>
       <w:szCs w:val="21"/>
@@ -2355,7 +2296,7 @@
     <w:qFormat/>
     <w:rsid w:val="00bd2196"/>
     <w:rPr>
-      <w:rFonts w:ascii="Cambria" w:hAnsi="Cambria" w:eastAsia="宋体" w:cs="" w:asciiTheme="majorHAnsi" w:cstheme="majorBidi" w:eastAsiaTheme="majorEastAsia" w:hAnsiTheme="majorHAnsi"/>
+      <w:rFonts w:ascii="Cambria" w:hAnsi="Cambria" w:eastAsia="" w:cs="" w:asciiTheme="majorHAnsi" w:cstheme="majorBidi" w:eastAsiaTheme="majorEastAsia" w:hAnsiTheme="majorHAnsi"/>
       <w:i/>
       <w:iCs/>
       <w:color w:themeColor="text1" w:themeTint="d8" w:val="272727"/>
@@ -2562,7 +2503,7 @@
       <w:jc w:val="left"/>
     </w:pPr>
     <w:rPr>
-      <w:rFonts w:ascii="Calibri" w:hAnsi="Calibri" w:eastAsia="宋体" w:cs="" w:asciiTheme="minorHAnsi" w:cstheme="minorBidi" w:eastAsiaTheme="minorEastAsia" w:hAnsiTheme="minorHAnsi"/>
+      <w:rFonts w:ascii="Calibri" w:hAnsi="Calibri" w:eastAsia="" w:cs="" w:asciiTheme="minorHAnsi" w:cstheme="minorBidi" w:eastAsiaTheme="minorEastAsia" w:hAnsiTheme="minorHAnsi"/>
       <w:iCs w:val="false"/>
       <w:caps/>
       <w:sz w:val="22"/>
@@ -2778,7 +2719,7 @@
       <w:jc w:val="left"/>
     </w:pPr>
     <w:rPr>
-      <w:rFonts w:ascii="Arial" w:hAnsi="Arial" w:eastAsia="宋体" w:cs="" w:cstheme="minorBidi" w:eastAsiaTheme="minorEastAsia"/>
+      <w:rFonts w:ascii="Arial" w:hAnsi="Arial" w:eastAsia="" w:cs="" w:cstheme="minorBidi" w:eastAsiaTheme="minorEastAsia"/>
       <w:color w:val="auto"/>
       <w:kern w:val="0"/>
       <w:sz w:val="24"/>

</xml_diff>